<commit_message>
implementada a navegação no botão Consultar Vendas para abrir a tela de Vendas.
</commit_message>
<xml_diff>
--- a/atividade3.docx
+++ b/atividade3.docx
@@ -401,16 +401,54 @@
           <w:szCs w:val="18"/>
           <w:lang w:val="en-US"/>
         </w:rPr>
-        <w:t xml:space="preserve">$ git remote add origin </w:t>
-      </w:r>
-      <w:r>
-        <w:rPr>
-          <w:rFonts w:ascii="Lucida Console" w:hAnsi="Lucida Console" w:cs="Lucida Console"/>
-          <w:sz w:val="18"/>
-          <w:szCs w:val="18"/>
-          <w:lang w:val="en-US"/>
-        </w:rPr>
-        <w:t>https://github.com/paulocarames/atividade2UC11</w:t>
+        <w:t xml:space="preserve">$ </w:t>
+      </w:r>
+      <w:proofErr w:type="gramStart"/>
+      <w:r>
+        <w:rPr>
+          <w:rFonts w:ascii="Lucida Console" w:hAnsi="Lucida Console" w:cs="Lucida Console"/>
+          <w:sz w:val="18"/>
+          <w:szCs w:val="18"/>
+          <w:lang w:val="en-US"/>
+        </w:rPr>
+        <w:t>git</w:t>
+      </w:r>
+      <w:proofErr w:type="gramEnd"/>
+      <w:r>
+        <w:rPr>
+          <w:rFonts w:ascii="Lucida Console" w:hAnsi="Lucida Console" w:cs="Lucida Console"/>
+          <w:sz w:val="18"/>
+          <w:szCs w:val="18"/>
+          <w:lang w:val="en-US"/>
+        </w:rPr>
+        <w:t xml:space="preserve"> remote add origin </w:t>
+      </w:r>
+      <w:r>
+        <w:rPr>
+          <w:rFonts w:ascii="Lucida Console" w:hAnsi="Lucida Console" w:cs="Lucida Console"/>
+          <w:sz w:val="18"/>
+          <w:szCs w:val="18"/>
+          <w:lang w:val="en-US"/>
+        </w:rPr>
+        <w:t>https://github.com/paulocarames/atividade</w:t>
+      </w:r>
+      <w:r>
+        <w:rPr>
+          <w:rFonts w:ascii="Lucida Console" w:hAnsi="Lucida Console" w:cs="Lucida Console"/>
+          <w:sz w:val="18"/>
+          <w:szCs w:val="18"/>
+          <w:lang w:val="en-US"/>
+        </w:rPr>
+        <w:t>3</w:t>
+      </w:r>
+      <w:r>
+        <w:rPr>
+          <w:rFonts w:ascii="Lucida Console" w:hAnsi="Lucida Console" w:cs="Lucida Console"/>
+          <w:sz w:val="18"/>
+          <w:szCs w:val="18"/>
+          <w:lang w:val="en-US"/>
+        </w:rPr>
+        <w:t>UC11</w:t>
       </w:r>
       <w:r>
         <w:rPr>
@@ -474,9 +512,20 @@
           <w:szCs w:val="18"/>
           <w:lang w:val="en-US"/>
         </w:rPr>
-        <w:t>$ git pull</w:t>
-      </w:r>
-    </w:p>
+        <w:t xml:space="preserve">$ </w:t>
+      </w:r>
+      <w:bookmarkStart w:id="0" w:name="_GoBack"/>
+      <w:r>
+        <w:rPr>
+          <w:rFonts w:ascii="Lucida Console" w:hAnsi="Lucida Console" w:cs="Lucida Console"/>
+          <w:sz w:val="18"/>
+          <w:szCs w:val="18"/>
+          <w:lang w:val="en-US"/>
+        </w:rPr>
+        <w:t>git pull</w:t>
+      </w:r>
+    </w:p>
+    <w:bookmarkEnd w:id="0"/>
     <w:p>
       <w:pPr>
         <w:rPr>
@@ -660,6 +709,10 @@
     </w:p>
     <w:p>
       <w:r>
+        <w:rPr>
+          <w:noProof/>
+          <w:lang w:eastAsia="pt-BR"/>
+        </w:rPr>
         <w:drawing>
           <wp:inline distT="0" distB="0" distL="0" distR="0" wp14:anchorId="486202D3" wp14:editId="5A409728">
             <wp:extent cx="5400040" cy="2751455"/>
@@ -696,8 +749,6 @@
           </wp:inline>
         </w:drawing>
       </w:r>
-      <w:bookmarkStart w:id="0" w:name="_GoBack"/>
-      <w:bookmarkEnd w:id="0"/>
     </w:p>
     <w:p>
       <w:r>

</xml_diff>

<commit_message>
Operação de venderProduto() em ProdutosDAO
</commit_message>
<xml_diff>
--- a/atividade3.docx
+++ b/atividade3.docx
@@ -480,16 +480,36 @@
           <w:szCs w:val="18"/>
           <w:lang w:val="en-US"/>
         </w:rPr>
-        <w:t xml:space="preserve">$ git push -u origin </w:t>
-      </w:r>
-      <w:r>
-        <w:rPr>
-          <w:rFonts w:ascii="Lucida Console" w:hAnsi="Lucida Console" w:cs="Lucida Console"/>
-          <w:sz w:val="18"/>
-          <w:szCs w:val="18"/>
-          <w:lang w:val="en-US"/>
-        </w:rPr>
-        <w:t>main</w:t>
+        <w:t xml:space="preserve">$ </w:t>
+      </w:r>
+      <w:proofErr w:type="gramStart"/>
+      <w:r>
+        <w:rPr>
+          <w:rFonts w:ascii="Lucida Console" w:hAnsi="Lucida Console" w:cs="Lucida Console"/>
+          <w:sz w:val="18"/>
+          <w:szCs w:val="18"/>
+          <w:lang w:val="en-US"/>
+        </w:rPr>
+        <w:t>git</w:t>
+      </w:r>
+      <w:proofErr w:type="gramEnd"/>
+      <w:r>
+        <w:rPr>
+          <w:rFonts w:ascii="Lucida Console" w:hAnsi="Lucida Console" w:cs="Lucida Console"/>
+          <w:sz w:val="18"/>
+          <w:szCs w:val="18"/>
+          <w:lang w:val="en-US"/>
+        </w:rPr>
+        <w:t xml:space="preserve"> push -u origin </w:t>
+      </w:r>
+      <w:r>
+        <w:rPr>
+          <w:rFonts w:ascii="Lucida Console" w:hAnsi="Lucida Console" w:cs="Lucida Console"/>
+          <w:sz w:val="18"/>
+          <w:szCs w:val="18"/>
+          <w:lang w:val="en-US"/>
+        </w:rPr>
+        <w:t>master</w:t>
       </w:r>
     </w:p>
     <w:p>
@@ -514,18 +534,27 @@
         </w:rPr>
         <w:t xml:space="preserve">$ </w:t>
       </w:r>
-      <w:bookmarkStart w:id="0" w:name="_GoBack"/>
-      <w:r>
-        <w:rPr>
-          <w:rFonts w:ascii="Lucida Console" w:hAnsi="Lucida Console" w:cs="Lucida Console"/>
-          <w:sz w:val="18"/>
-          <w:szCs w:val="18"/>
-          <w:lang w:val="en-US"/>
-        </w:rPr>
-        <w:t>git pull</w:t>
-      </w:r>
-    </w:p>
-    <w:bookmarkEnd w:id="0"/>
+      <w:proofErr w:type="gramStart"/>
+      <w:r>
+        <w:rPr>
+          <w:rFonts w:ascii="Lucida Console" w:hAnsi="Lucida Console" w:cs="Lucida Console"/>
+          <w:sz w:val="18"/>
+          <w:szCs w:val="18"/>
+          <w:lang w:val="en-US"/>
+        </w:rPr>
+        <w:t>git</w:t>
+      </w:r>
+      <w:proofErr w:type="gramEnd"/>
+      <w:r>
+        <w:rPr>
+          <w:rFonts w:ascii="Lucida Console" w:hAnsi="Lucida Console" w:cs="Lucida Console"/>
+          <w:sz w:val="18"/>
+          <w:szCs w:val="18"/>
+          <w:lang w:val="en-US"/>
+        </w:rPr>
+        <w:t xml:space="preserve"> pull</w:t>
+      </w:r>
+    </w:p>
     <w:p>
       <w:pPr>
         <w:rPr>
@@ -756,14 +785,21 @@
       </w:r>
     </w:p>
     <w:p>
+      <w:pPr>
+        <w:rPr>
+          <w:color w:val="0563C1" w:themeColor="hyperlink"/>
+        </w:rPr>
+      </w:pPr>
       <w:hyperlink r:id="rId8" w:history="1">
         <w:r>
           <w:rPr>
             <w:rStyle w:val="Hyperlink"/>
           </w:rPr>
-          <w:t>https://github.com/paulocarames/atividade2UC11</w:t>
+          <w:t>https://github.com/paulocarames/atividade3UC11</w:t>
         </w:r>
       </w:hyperlink>
+      <w:bookmarkStart w:id="0" w:name="_GoBack"/>
+      <w:bookmarkEnd w:id="0"/>
     </w:p>
     <w:sectPr>
       <w:pgSz w:w="11906" w:h="16838"/>

</xml_diff>